<commit_message>
add How to Brush Your Teeth ?
</commit_message>
<xml_diff>
--- a/A/write sentences.docx
+++ b/A/write sentences.docx
@@ -430,15 +430,252 @@
     </w:p>
     <w:p/>
     <w:p>
-      <w:r>
+      <w:pPr>
         <w:rPr>
           <w:rFonts w:hint="eastAsia"/>
         </w:rPr>
+      </w:pPr>
+      <w:r>
+        <w:rPr>
+          <w:rFonts w:hint="eastAsia"/>
+        </w:rPr>
         <w:t>___________________________________________________________________________</w:t>
       </w:r>
     </w:p>
     <w:p/>
     <w:p>
+      <w:r>
+        <w:rPr>
+          <w:rFonts w:hint="eastAsia"/>
+        </w:rPr>
+        <w:t>___________________________________________________________________________</w:t>
+      </w:r>
+    </w:p>
+    <w:p>
+      <w:pPr>
+        <w:tabs>
+          <w:tab w:val="num" w:pos="720"/>
+        </w:tabs>
+        <w:rPr>
+          <w:b/>
+          <w:bCs/>
+        </w:rPr>
+      </w:pPr>
+      <w:r>
+        <w:rPr>
+          <w:rFonts w:ascii="MS Gothic" w:eastAsia="MS Gothic" w:hAnsi="MS Gothic" w:cs="MS Gothic" w:hint="eastAsia"/>
+          <w:b/>
+          <w:bCs/>
+        </w:rPr>
+        <w:lastRenderedPageBreak/>
+        <w:t>✔</w:t>
+      </w:r>
+      <w:r>
+        <w:rPr>
+          <w:b/>
+          <w:bCs/>
+        </w:rPr>
+        <w:t>️ Writing Checklist</w:t>
+      </w:r>
+    </w:p>
+    <w:p>
+      <w:pPr>
+        <w:numPr>
+          <w:ilvl w:val="0"/>
+          <w:numId w:val="1"/>
+        </w:numPr>
+        <w:rPr>
+          <w:b/>
+          <w:bCs/>
+        </w:rPr>
+      </w:pPr>
+      <w:r>
+        <w:rPr>
+          <w:b/>
+          <w:bCs/>
+        </w:rPr>
+        <w:t>☐ Write a title (1)</w:t>
+      </w:r>
+    </w:p>
+    <w:p>
+      <w:pPr>
+        <w:numPr>
+          <w:ilvl w:val="0"/>
+          <w:numId w:val="1"/>
+        </w:numPr>
+        <w:rPr>
+          <w:b/>
+          <w:bCs/>
+        </w:rPr>
+      </w:pPr>
+      <w:r>
+        <w:rPr>
+          <w:b/>
+          <w:bCs/>
+        </w:rPr>
+        <w:t>☐ Use first / next / then / last correctly (4)</w:t>
+      </w:r>
+    </w:p>
+    <w:p>
+      <w:pPr>
+        <w:numPr>
+          <w:ilvl w:val="0"/>
+          <w:numId w:val="1"/>
+        </w:numPr>
+        <w:rPr>
+          <w:b/>
+          <w:bCs/>
+        </w:rPr>
+      </w:pPr>
+      <w:r>
+        <w:rPr>
+          <w:b/>
+          <w:bCs/>
+        </w:rPr>
+        <w:t>☐ Write 4 complete sentences (4)</w:t>
+      </w:r>
+    </w:p>
+    <w:p>
+      <w:pPr>
+        <w:numPr>
+          <w:ilvl w:val="0"/>
+          <w:numId w:val="1"/>
+        </w:numPr>
+        <w:rPr>
+          <w:b/>
+          <w:bCs/>
+        </w:rPr>
+      </w:pPr>
+      <w:r>
+        <w:rPr>
+          <w:b/>
+          <w:bCs/>
+        </w:rPr>
+        <w:t>☐ Use capital letters and periods (2)</w:t>
+      </w:r>
+    </w:p>
+    <w:p>
+      <w:pPr>
+        <w:rPr>
+          <w:b/>
+          <w:bCs/>
+        </w:rPr>
+      </w:pPr>
+      <w:r>
+        <w:rPr>
+          <w:b/>
+          <w:bCs/>
+        </w:rPr>
+        <w:t>Look at the pictures and write sentences using first, next, then, and last.</w:t>
+      </w:r>
+    </w:p>
+    <w:p>
+      <w:r>
+        <w:rPr>
+          <w:noProof/>
+        </w:rPr>
+        <w:drawing>
+          <wp:inline distT="0" distB="0" distL="0" distR="0" wp14:anchorId="63772451" wp14:editId="585DC6EA">
+            <wp:extent cx="5530850" cy="1371600"/>
+            <wp:effectExtent l="0" t="0" r="0" b="0"/>
+            <wp:docPr id="3" name="圖片 3"/>
+            <wp:cNvGraphicFramePr>
+              <a:graphicFrameLocks xmlns:a="http://schemas.openxmlformats.org/drawingml/2006/main" noChangeAspect="1"/>
+            </wp:cNvGraphicFramePr>
+            <a:graphic xmlns:a="http://schemas.openxmlformats.org/drawingml/2006/main">
+              <a:graphicData uri="http://schemas.openxmlformats.org/drawingml/2006/picture">
+                <pic:pic xmlns:pic="http://schemas.openxmlformats.org/drawingml/2006/picture">
+                  <pic:nvPicPr>
+                    <pic:cNvPr id="0" name="Picture 1"/>
+                    <pic:cNvPicPr>
+                      <a:picLocks noChangeAspect="1" noChangeArrowheads="1"/>
+                    </pic:cNvPicPr>
+                  </pic:nvPicPr>
+                  <pic:blipFill>
+                    <a:blip r:embed="rId9" cstate="print">
+                      <a:extLst>
+                        <a:ext uri="{28A0092B-C50C-407E-A947-70E740481C1C}">
+                          <a14:useLocalDpi xmlns:a14="http://schemas.microsoft.com/office/drawing/2010/main" val="0"/>
+                        </a:ext>
+                      </a:extLst>
+                    </a:blip>
+                    <a:srcRect/>
+                    <a:stretch>
+                      <a:fillRect/>
+                    </a:stretch>
+                  </pic:blipFill>
+                  <pic:spPr bwMode="auto">
+                    <a:xfrm>
+                      <a:off x="0" y="0"/>
+                      <a:ext cx="5530850" cy="1371600"/>
+                    </a:xfrm>
+                    <a:prstGeom prst="rect">
+                      <a:avLst/>
+                    </a:prstGeom>
+                    <a:noFill/>
+                    <a:ln>
+                      <a:noFill/>
+                    </a:ln>
+                  </pic:spPr>
+                </pic:pic>
+              </a:graphicData>
+            </a:graphic>
+          </wp:inline>
+        </w:drawing>
+      </w:r>
+      <w:r>
+        <w:br/>
+        <w:t>Mind Map (write 4 ideas):</w:t>
+      </w:r>
+    </w:p>
+    <w:p/>
+    <w:p/>
+    <w:p/>
+    <w:p/>
+    <w:p>
+      <w:r>
+        <w:t>Write your sentence</w:t>
+      </w:r>
+    </w:p>
+    <w:p/>
+    <w:p>
+      <w:r>
+        <w:rPr>
+          <w:rFonts w:hint="eastAsia"/>
+        </w:rPr>
+        <w:t>___________________________________________________________________________</w:t>
+      </w:r>
+    </w:p>
+    <w:p/>
+    <w:p>
+      <w:r>
+        <w:rPr>
+          <w:rFonts w:hint="eastAsia"/>
+        </w:rPr>
+        <w:t>___________________________________________________________________________</w:t>
+      </w:r>
+    </w:p>
+    <w:p/>
+    <w:p>
+      <w:pPr>
+        <w:rPr>
+          <w:rFonts w:hint="eastAsia"/>
+        </w:rPr>
+      </w:pPr>
+      <w:r>
+        <w:rPr>
+          <w:rFonts w:hint="eastAsia"/>
+        </w:rPr>
+        <w:t>___________________________________________________________________________</w:t>
+      </w:r>
+    </w:p>
+    <w:p/>
+    <w:p>
+      <w:pPr>
+        <w:rPr>
+          <w:rFonts w:hint="eastAsia"/>
+        </w:rPr>
+      </w:pPr>
       <w:r>
         <w:rPr>
           <w:rFonts w:hint="eastAsia"/>
@@ -587,7 +824,7 @@
                     </pic:cNvPicPr>
                   </pic:nvPicPr>
                   <pic:blipFill>
-                    <a:blip r:embed="rId9" cstate="print">
+                    <a:blip r:embed="rId10" cstate="print">
                       <a:extLst>
                         <a:ext uri="{28A0092B-C50C-407E-A947-70E740481C1C}">
                           <a14:useLocalDpi xmlns:a14="http://schemas.microsoft.com/office/drawing/2010/main" val="0"/>
@@ -809,7 +1046,7 @@
                     </pic:cNvPicPr>
                   </pic:nvPicPr>
                   <pic:blipFill>
-                    <a:blip r:embed="rId10" cstate="print">
+                    <a:blip r:embed="rId11" cstate="print">
                       <a:extLst>
                         <a:ext uri="{28A0092B-C50C-407E-A947-70E740481C1C}">
                           <a14:useLocalDpi xmlns:a14="http://schemas.microsoft.com/office/drawing/2010/main" val="0"/>
@@ -1031,7 +1268,7 @@
                     </pic:cNvPicPr>
                   </pic:nvPicPr>
                   <pic:blipFill>
-                    <a:blip r:embed="rId11" cstate="print">
+                    <a:blip r:embed="rId12" cstate="print">
                       <a:extLst>
                         <a:ext uri="{28A0092B-C50C-407E-A947-70E740481C1C}">
                           <a14:useLocalDpi xmlns:a14="http://schemas.microsoft.com/office/drawing/2010/main" val="0"/>

</xml_diff>